<commit_message>
Propostas pdf automatico finalizado
</commit_message>
<xml_diff>
--- a/assets/documents/standard_proposal.docx
+++ b/assets/documents/standard_proposal.docx
@@ -599,14 +599,7 @@
           <w:b/>
           <w:sz w:val="20"/>
         </w:rPr>
-        <w:t>Compradora:</w:t>
-      </w:r>
-      <w:r>
-        <w:rPr>
-          <w:bCs/>
-          <w:sz w:val="20"/>
-        </w:rPr>
-        <w:t xml:space="preserve"> </w:t>
+        <w:t xml:space="preserve">Compradora: </w:t>
       </w:r>
       <w:r>
         <w:rPr>

</xml_diff>